<commit_message>
Kokkuvõte chapter addition + other
Wrote more in Kokkuvõte chapter and added some sentences/changed wording
in my previously written text
</commit_message>
<xml_diff>
--- a/Praktikaaruanne TA1_compared170617.docx
+++ b/Praktikaaruanne TA1_compared170617.docx
@@ -308,6 +308,15 @@
     <w:p/>
     <w:sdt>
       <w:sdtPr>
+        <w:rPr>
+          <w:rFonts w:asciiTheme="minorHAnsi" w:eastAsiaTheme="minorHAnsi" w:hAnsiTheme="minorHAnsi" w:cstheme="minorBidi"/>
+          <w:b w:val="0"/>
+          <w:bCs w:val="0"/>
+          <w:color w:val="auto"/>
+          <w:sz w:val="22"/>
+          <w:szCs w:val="22"/>
+          <w:lang w:val="et-EE" w:eastAsia="en-US"/>
+        </w:rPr>
         <w:id w:val="613254327"/>
         <w:docPartObj>
           <w:docPartGallery w:val="Table of Contents"/>
@@ -316,12 +325,7 @@
       </w:sdtPr>
       <w:sdtEndPr>
         <w:rPr>
-          <w:rFonts w:asciiTheme="minorHAnsi" w:eastAsiaTheme="minorHAnsi" w:hAnsiTheme="minorHAnsi" w:cstheme="minorBidi"/>
           <w:noProof/>
-          <w:color w:val="auto"/>
-          <w:sz w:val="22"/>
-          <w:szCs w:val="22"/>
-          <w:lang w:val="et-EE" w:eastAsia="en-US"/>
         </w:rPr>
       </w:sdtEndPr>
       <w:sdtContent>
@@ -1590,15 +1594,7 @@
           <w:sz w:val="24"/>
           <w:szCs w:val="24"/>
         </w:rPr>
-        <w:t xml:space="preserve"> </w:t>
-      </w:r>
-      <w:r>
-        <w:rPr>
-          <w:rFonts w:ascii="Times New Roman" w:hAnsi="Times New Roman" w:cs="Times New Roman"/>
-          <w:sz w:val="24"/>
-          <w:szCs w:val="24"/>
-        </w:rPr>
-        <w:t>testimine ja vigade parandamine</w:t>
+        <w:t xml:space="preserve"> testimine ja vigade parandamine</w:t>
       </w:r>
     </w:p>
     <w:p>
@@ -1729,13 +1725,7 @@
         <w:rPr>
           <w:sz w:val="24"/>
         </w:rPr>
-        <w:t>eetõttu</w:t>
-      </w:r>
-      <w:r>
-        <w:rPr>
-          <w:sz w:val="24"/>
-        </w:rPr>
-        <w:t xml:space="preserve"> peame esitama suunavaid küsimusi ja tooma</w:t>
+        <w:t>eetõttu peame esitama suunavaid küsimusi ja tooma</w:t>
       </w:r>
       <w:r>
         <w:rPr>
@@ -2008,128 +1998,116 @@
         <w:rPr>
           <w:sz w:val="24"/>
         </w:rPr>
+        <w:t xml:space="preserve"> kõik muutused </w:t>
+      </w:r>
+      <w:r>
+        <w:rPr>
+          <w:sz w:val="24"/>
+        </w:rPr>
+        <w:t>olid</w:t>
+      </w:r>
+      <w:r>
+        <w:rPr>
+          <w:sz w:val="24"/>
+        </w:rPr>
+        <w:t xml:space="preserve"> kohe </w:t>
+      </w:r>
+      <w:r>
+        <w:rPr>
+          <w:sz w:val="24"/>
+        </w:rPr>
+        <w:t>nähtavad</w:t>
+      </w:r>
+      <w:r>
+        <w:rPr>
+          <w:sz w:val="24"/>
+        </w:rPr>
+        <w:t>.</w:t>
+      </w:r>
+      <w:r>
+        <w:rPr>
+          <w:sz w:val="24"/>
+        </w:rPr>
+        <w:t xml:space="preserve"> See on harilikult alustava veebiarendaja esimene tarkvara arenduse viis ning tihti nimetatakse seda ka „</w:t>
+      </w:r>
+      <w:r>
+        <w:rPr>
+          <w:i/>
+          <w:sz w:val="24"/>
+        </w:rPr>
+        <w:t>cowboy coding</w:t>
+      </w:r>
+      <w:r>
+        <w:rPr>
+          <w:sz w:val="24"/>
+        </w:rPr>
+        <w:t>“ meetodiks, kuna tulemused on reeglina ebaühtlased, ilma</w:t>
+      </w:r>
+      <w:r>
+        <w:rPr>
+          <w:sz w:val="24"/>
+        </w:rPr>
+        <w:t xml:space="preserve"> üldise struktuuri,</w:t>
+      </w:r>
+      <w:r>
+        <w:rPr>
+          <w:sz w:val="24"/>
+        </w:rPr>
+        <w:t xml:space="preserve"> tagavara plaanita ning pole hästi ette ennustatavad. Kuna selliselt tööd tehes ilmnesid mitmed murekohad ning oskuste täienedes tekkis soov pakkuda klientidele paremaid lahendusi, siis hakkasime uurima, kuidas tavaliselt saavutatakse veebilehtede mugav varundus, testimine ja klientidele esitamine. Praegusel hetkel</w:t>
+      </w:r>
+      <w:r>
+        <w:rPr>
+          <w:sz w:val="24"/>
+        </w:rPr>
+        <w:t xml:space="preserve"> arendame</w:t>
+      </w:r>
+      <w:r>
+        <w:rPr>
+          <w:sz w:val="24"/>
+        </w:rPr>
+        <w:t xml:space="preserve"> veebilehti</w:t>
+      </w:r>
+      <w:r>
+        <w:rPr>
+          <w:sz w:val="24"/>
+        </w:rPr>
+        <w:t xml:space="preserve"> lokaalselt</w:t>
+      </w:r>
+      <w:r>
+        <w:rPr>
+          <w:sz w:val="24"/>
+        </w:rPr>
+        <w:t>,</w:t>
+      </w:r>
+      <w:r>
+        <w:rPr>
+          <w:sz w:val="24"/>
+        </w:rPr>
+        <w:t xml:space="preserve"> kasutades </w:t>
+      </w:r>
+      <w:r>
+        <w:rPr>
+          <w:sz w:val="24"/>
+        </w:rPr>
+        <w:t>selleks</w:t>
+      </w:r>
+      <w:r>
+        <w:rPr>
+          <w:sz w:val="24"/>
+        </w:rPr>
+        <w:t xml:space="preserve"> XAMPP programmi.</w:t>
+      </w:r>
+      <w:r>
+        <w:rPr>
+          <w:sz w:val="24"/>
+        </w:rPr>
         <w:t xml:space="preserve"> </w:t>
       </w:r>
       <w:r>
         <w:rPr>
           <w:sz w:val="24"/>
         </w:rPr>
-        <w:t xml:space="preserve">kõik muutused </w:t>
-      </w:r>
-      <w:r>
-        <w:rPr>
-          <w:sz w:val="24"/>
-        </w:rPr>
-        <w:t>olid</w:t>
-      </w:r>
-      <w:r>
-        <w:rPr>
-          <w:sz w:val="24"/>
-        </w:rPr>
-        <w:t xml:space="preserve"> kohe </w:t>
-      </w:r>
-      <w:r>
-        <w:rPr>
-          <w:sz w:val="24"/>
-        </w:rPr>
-        <w:t>nähtavad</w:t>
-      </w:r>
-      <w:r>
-        <w:rPr>
-          <w:sz w:val="24"/>
-        </w:rPr>
-        <w:t>.</w:t>
-      </w:r>
-      <w:r>
-        <w:rPr>
-          <w:sz w:val="24"/>
-        </w:rPr>
-        <w:t xml:space="preserve"> See on harilikult alustava veebiarendaja esimene tarkvara arenduse viis ning tihti nimetatakse seda ka „</w:t>
-      </w:r>
-      <w:r>
-        <w:rPr>
-          <w:i/>
-          <w:sz w:val="24"/>
-        </w:rPr>
-        <w:t>cowboy coding</w:t>
-      </w:r>
-      <w:r>
-        <w:rPr>
-          <w:sz w:val="24"/>
-        </w:rPr>
-        <w:t>“ meetodiks, kuna tulemused on reeglina ebaühtlased, ilma</w:t>
-      </w:r>
-      <w:r>
-        <w:rPr>
-          <w:sz w:val="24"/>
-        </w:rPr>
-        <w:t xml:space="preserve"> üldise struktuuri,</w:t>
-      </w:r>
-      <w:r>
-        <w:rPr>
-          <w:sz w:val="24"/>
-        </w:rPr>
-        <w:t xml:space="preserve"> tagavara plaanita ning pole hästi ette ennustatavad. Kuna selliselt tööd tehes ilmnesid mitmed murekohad ning oskuste täienedes tekkis soov pakkuda klientidele paremaid lahendusi, siis hakkasime uurima, kuidas tavaliselt saavutatakse veebilehtede mugav varundus, testimine ja klientidele esitamine. Praegusel hetkel</w:t>
-      </w:r>
-      <w:r>
-        <w:rPr>
-          <w:sz w:val="24"/>
-        </w:rPr>
-        <w:t xml:space="preserve"> arendame</w:t>
-      </w:r>
-      <w:r>
-        <w:rPr>
-          <w:sz w:val="24"/>
-        </w:rPr>
-        <w:t xml:space="preserve"> veebilehti</w:t>
-      </w:r>
-      <w:r>
-        <w:rPr>
-          <w:sz w:val="24"/>
-        </w:rPr>
-        <w:t xml:space="preserve"> lokaalselt</w:t>
-      </w:r>
-      <w:r>
-        <w:rPr>
-          <w:sz w:val="24"/>
-        </w:rPr>
-        <w:t>,</w:t>
-      </w:r>
-      <w:r>
-        <w:rPr>
-          <w:sz w:val="24"/>
-        </w:rPr>
-        <w:t xml:space="preserve"> kasutades </w:t>
-      </w:r>
-      <w:r>
-        <w:rPr>
-          <w:sz w:val="24"/>
-        </w:rPr>
-        <w:t>selleks</w:t>
-      </w:r>
-      <w:r>
-        <w:rPr>
-          <w:sz w:val="24"/>
-        </w:rPr>
-        <w:t xml:space="preserve"> XAMPP programmi.</w:t>
-      </w:r>
-      <w:r>
-        <w:rPr>
-          <w:sz w:val="24"/>
-        </w:rPr>
-        <w:t xml:space="preserve"> </w:t>
-      </w:r>
-      <w:r>
-        <w:rPr>
-          <w:sz w:val="24"/>
-        </w:rPr>
-        <w:t xml:space="preserve">XAMPP on </w:t>
-      </w:r>
-      <w:r>
-        <w:rPr>
-          <w:sz w:val="24"/>
-        </w:rPr>
-        <w:t>vaba</w:t>
+        <w:t>XAMPP on vaba</w:t>
       </w:r>
       <w:r>
         <w:rPr>
@@ -2357,19 +2335,7 @@
         <w:rPr>
           <w:sz w:val="24"/>
         </w:rPr>
-        <w:t>ormile.</w:t>
-      </w:r>
-      <w:r>
-        <w:rPr>
-          <w:sz w:val="24"/>
-        </w:rPr>
-        <w:t xml:space="preserve"> Otsustasime </w:t>
-      </w:r>
-      <w:r>
-        <w:rPr>
-          <w:sz w:val="24"/>
-        </w:rPr>
-        <w:t>Themify</w:t>
+        <w:t>ormile. Otsustasime Themify</w:t>
       </w:r>
       <w:r>
         <w:rPr>
@@ -2381,13 +2347,7 @@
         <w:rPr>
           <w:sz w:val="24"/>
         </w:rPr>
-        <w:t>d</w:t>
-      </w:r>
-      <w:r>
-        <w:rPr>
-          <w:sz w:val="24"/>
-        </w:rPr>
-        <w:t xml:space="preserve"> kasutada, sest see võimaldas m</w:t>
+        <w:t>d kasutada, sest see võimaldas m</w:t>
       </w:r>
       <w:r>
         <w:rPr>
@@ -2491,13 +2451,7 @@
         <w:rPr>
           <w:sz w:val="24"/>
         </w:rPr>
-        <w:t>traktiivsem.</w:t>
-      </w:r>
-      <w:r>
-        <w:rPr>
-          <w:sz w:val="24"/>
-        </w:rPr>
-        <w:t xml:space="preserve"> Selleks otsime läbi kõik „stock photo“ lehed ja tõmbame alla kõik, mis võiksid sobida. Õigete piltide saamiseks oleme käinud ka kliendi juures pildistamas. See suurendab meie valikuid veebilehe kujundamises palju. Lisaks peab </w:t>
+        <w:t xml:space="preserve">traktiivsem. Selleks otsime läbi kõik „stock photo“ lehed ja tõmbame alla kõik, mis võiksid sobida. Õigete piltide saamiseks oleme käinud ka kliendi juures pildistamas. See suurendab meie valikuid veebilehe kujundamises palju. Lisaks peab </w:t>
       </w:r>
       <w:r>
         <w:rPr>
@@ -2571,10 +2525,7 @@
         <w:t>(IE, Firefox ja Chrome)</w:t>
       </w:r>
       <w:r>
-        <w:t xml:space="preserve"> </w:t>
-      </w:r>
-      <w:r>
-        <w:t>ja seadmetes</w:t>
+        <w:t xml:space="preserve"> ja seadmetes</w:t>
       </w:r>
       <w:r>
         <w:t xml:space="preserve"> (arvuti ja nutitelefon), fookuseks on kliendi </w:t>
@@ -2742,106 +2693,72 @@
           <w:sz w:val="24"/>
           <w:szCs w:val="24"/>
         </w:rPr>
+        <w:t xml:space="preserve"> lahendada palju ülesandeid ka eraldi, erinevatel aegadel ja </w:t>
+      </w:r>
+      <w:r>
+        <w:rPr>
+          <w:rFonts w:ascii="Times New Roman" w:hAnsi="Times New Roman" w:cs="Times New Roman"/>
+          <w:sz w:val="24"/>
+          <w:szCs w:val="24"/>
+        </w:rPr>
+        <w:t>eri</w:t>
+      </w:r>
+      <w:r>
+        <w:rPr>
+          <w:rFonts w:ascii="Times New Roman" w:hAnsi="Times New Roman" w:cs="Times New Roman"/>
+          <w:sz w:val="24"/>
+          <w:szCs w:val="24"/>
+        </w:rPr>
+        <w:t xml:space="preserve"> kohtades. Vaatamata </w:t>
+      </w:r>
+      <w:r>
+        <w:rPr>
+          <w:rFonts w:ascii="Times New Roman" w:hAnsi="Times New Roman" w:cs="Times New Roman"/>
+          <w:sz w:val="24"/>
+          <w:szCs w:val="24"/>
+        </w:rPr>
+        <w:t>ühise töö</w:t>
+      </w:r>
+      <w:r>
+        <w:rPr>
+          <w:rFonts w:ascii="Times New Roman" w:hAnsi="Times New Roman" w:cs="Times New Roman"/>
+          <w:sz w:val="24"/>
+          <w:szCs w:val="24"/>
+        </w:rPr>
+        <w:t>aja nappusele sujus meie koostöö probleemideta.</w:t>
+      </w:r>
+      <w:r>
+        <w:rPr>
+          <w:rFonts w:ascii="Times New Roman" w:hAnsi="Times New Roman" w:cs="Times New Roman"/>
+          <w:sz w:val="24"/>
+          <w:szCs w:val="24"/>
+        </w:rPr>
+        <w:t xml:space="preserve"> Tänu väikesele töökollektiivile olid ülesanded kõigile selged.</w:t>
+      </w:r>
+      <w:r>
+        <w:rPr>
+          <w:rFonts w:ascii="Times New Roman" w:hAnsi="Times New Roman" w:cs="Times New Roman"/>
+          <w:sz w:val="24"/>
+          <w:szCs w:val="24"/>
+        </w:rPr>
+        <w:t xml:space="preserve"> Ei tekkinud kordagi tülisid ja kõik arusaamatused lahenesid kiirelt. </w:t>
+      </w:r>
+      <w:r>
+        <w:rPr>
+          <w:rFonts w:ascii="Times New Roman" w:hAnsi="Times New Roman" w:cs="Times New Roman"/>
+          <w:sz w:val="24"/>
+          <w:szCs w:val="24"/>
+        </w:rPr>
+        <w:t>Kasuks tuli avatud meelestatus ning soov õppida vigadest.</w:t>
+      </w:r>
+      <w:r>
+        <w:rPr>
+          <w:rFonts w:ascii="Times New Roman" w:hAnsi="Times New Roman" w:cs="Times New Roman"/>
+          <w:sz w:val="24"/>
+          <w:szCs w:val="24"/>
+        </w:rPr>
         <w:t xml:space="preserve"> </w:t>
       </w:r>
-      <w:r>
-        <w:rPr>
-          <w:rFonts w:ascii="Times New Roman" w:hAnsi="Times New Roman" w:cs="Times New Roman"/>
-          <w:sz w:val="24"/>
-          <w:szCs w:val="24"/>
-        </w:rPr>
-        <w:t xml:space="preserve">lahendada palju ülesandeid ka eraldi, erinevatel aegadel ja </w:t>
-      </w:r>
-      <w:r>
-        <w:rPr>
-          <w:rFonts w:ascii="Times New Roman" w:hAnsi="Times New Roman" w:cs="Times New Roman"/>
-          <w:sz w:val="24"/>
-          <w:szCs w:val="24"/>
-        </w:rPr>
-        <w:t>eri</w:t>
-      </w:r>
-      <w:r>
-        <w:rPr>
-          <w:rFonts w:ascii="Times New Roman" w:hAnsi="Times New Roman" w:cs="Times New Roman"/>
-          <w:sz w:val="24"/>
-          <w:szCs w:val="24"/>
-        </w:rPr>
-        <w:t xml:space="preserve"> </w:t>
-      </w:r>
-      <w:r>
-        <w:rPr>
-          <w:rFonts w:ascii="Times New Roman" w:hAnsi="Times New Roman" w:cs="Times New Roman"/>
-          <w:sz w:val="24"/>
-          <w:szCs w:val="24"/>
-        </w:rPr>
-        <w:t xml:space="preserve">kohtades. Vaatamata </w:t>
-      </w:r>
-      <w:r>
-        <w:rPr>
-          <w:rFonts w:ascii="Times New Roman" w:hAnsi="Times New Roman" w:cs="Times New Roman"/>
-          <w:sz w:val="24"/>
-          <w:szCs w:val="24"/>
-        </w:rPr>
-        <w:t>ühise töö</w:t>
-      </w:r>
-      <w:r>
-        <w:rPr>
-          <w:rFonts w:ascii="Times New Roman" w:hAnsi="Times New Roman" w:cs="Times New Roman"/>
-          <w:sz w:val="24"/>
-          <w:szCs w:val="24"/>
-        </w:rPr>
-        <w:t>aja</w:t>
-      </w:r>
-      <w:r>
-        <w:rPr>
-          <w:rFonts w:ascii="Times New Roman" w:hAnsi="Times New Roman" w:cs="Times New Roman"/>
-          <w:sz w:val="24"/>
-          <w:szCs w:val="24"/>
-        </w:rPr>
-        <w:t xml:space="preserve"> nappusele sujus meie koostöö probleemideta.</w:t>
-      </w:r>
-      <w:r>
-        <w:rPr>
-          <w:rFonts w:ascii="Times New Roman" w:hAnsi="Times New Roman" w:cs="Times New Roman"/>
-          <w:sz w:val="24"/>
-          <w:szCs w:val="24"/>
-        </w:rPr>
-        <w:t xml:space="preserve"> Tänu väikesele töökollektiivile olid ülesanded kõigile selged.</w:t>
-      </w:r>
-      <w:r>
-        <w:rPr>
-          <w:rFonts w:ascii="Times New Roman" w:hAnsi="Times New Roman" w:cs="Times New Roman"/>
-          <w:sz w:val="24"/>
-          <w:szCs w:val="24"/>
-        </w:rPr>
-        <w:t xml:space="preserve"> Ei tekkinud kordagi tülisid ja kõik arusaamatused lahenesid kiirelt. </w:t>
-      </w:r>
-      <w:r>
-        <w:rPr>
-          <w:rFonts w:ascii="Times New Roman" w:hAnsi="Times New Roman" w:cs="Times New Roman"/>
-          <w:sz w:val="24"/>
-          <w:szCs w:val="24"/>
-        </w:rPr>
-        <w:t>Kasuks tuli avatud meelestatus ning soov õppida vigadest.</w:t>
-      </w:r>
-      <w:r>
-        <w:rPr>
-          <w:rFonts w:ascii="Times New Roman" w:hAnsi="Times New Roman" w:cs="Times New Roman"/>
-          <w:sz w:val="24"/>
-          <w:szCs w:val="24"/>
-        </w:rPr>
-        <w:t xml:space="preserve"> </w:t>
-      </w:r>
-    </w:p>
-    <w:p>
-      <w:pPr>
-        <w:spacing w:line="360" w:lineRule="auto"/>
-        <w:rPr>
-          <w:rFonts w:ascii="Times New Roman" w:hAnsi="Times New Roman" w:cs="Times New Roman"/>
-          <w:sz w:val="24"/>
-          <w:szCs w:val="24"/>
-        </w:rPr>
-      </w:pPr>
     </w:p>
     <w:p>
       <w:pPr>
@@ -2874,48 +2791,40 @@
           <w:sz w:val="24"/>
           <w:szCs w:val="24"/>
         </w:rPr>
+        <w:t xml:space="preserve">. Näiteks ei laetud üles pilte, mida lubati või ei koostatud tekste. Pidime mõnikord helistama või meili saatma, et kliendile meelde tuletada, miks meil oleks neid vaja. Sageli jäi meie töö sellepärast ka seisma, et </w:t>
+      </w:r>
+      <w:r>
+        <w:rPr>
+          <w:rFonts w:ascii="Times New Roman" w:hAnsi="Times New Roman" w:cs="Times New Roman"/>
+          <w:sz w:val="24"/>
+          <w:szCs w:val="24"/>
+        </w:rPr>
+        <w:t>klient</w:t>
+      </w:r>
+      <w:r>
+        <w:rPr>
+          <w:rFonts w:ascii="Times New Roman" w:hAnsi="Times New Roman" w:cs="Times New Roman"/>
+          <w:sz w:val="24"/>
+          <w:szCs w:val="24"/>
+        </w:rPr>
+        <w:t xml:space="preserve"> ei olnud vajalikke andmeid või pilte meile andnud</w:t>
+      </w:r>
+      <w:r>
+        <w:rPr>
+          <w:rFonts w:ascii="Times New Roman" w:hAnsi="Times New Roman" w:cs="Times New Roman"/>
+          <w:sz w:val="24"/>
+          <w:szCs w:val="24"/>
+        </w:rPr>
+        <w:t>, sellel ajal saime fokusseerida teisele poolikule projektile või tegeleda mõne teise veel lahendamata ülesandega, mis ei sõltunud kliendi poolt esitatavast materjalist</w:t>
+      </w:r>
+      <w:r>
+        <w:rPr>
+          <w:rFonts w:ascii="Times New Roman" w:hAnsi="Times New Roman" w:cs="Times New Roman"/>
+          <w:sz w:val="24"/>
+          <w:szCs w:val="24"/>
+        </w:rPr>
         <w:t>.</w:t>
       </w:r>
-      <w:r>
-        <w:rPr>
-          <w:rFonts w:ascii="Times New Roman" w:hAnsi="Times New Roman" w:cs="Times New Roman"/>
-          <w:sz w:val="24"/>
-          <w:szCs w:val="24"/>
-        </w:rPr>
-        <w:t xml:space="preserve"> Näiteks ei laetud üles pilte, mida lubati või ei koostatud tekste. Pidime mõnikord helistama või meili saatma, et kliendile meelde tuletada, miks meil oleks neid vaja. Sageli jäi meie töö sellepärast ka seisma, et </w:t>
-      </w:r>
-      <w:r>
-        <w:rPr>
-          <w:rFonts w:ascii="Times New Roman" w:hAnsi="Times New Roman" w:cs="Times New Roman"/>
-          <w:sz w:val="24"/>
-          <w:szCs w:val="24"/>
-        </w:rPr>
-        <w:t>klient</w:t>
-      </w:r>
-      <w:r>
-        <w:rPr>
-          <w:rFonts w:ascii="Times New Roman" w:hAnsi="Times New Roman" w:cs="Times New Roman"/>
-          <w:sz w:val="24"/>
-          <w:szCs w:val="24"/>
-        </w:rPr>
-        <w:t xml:space="preserve"> ei olnud vajalikke andmeid või pilte meile andnud</w:t>
-      </w:r>
-      <w:r>
-        <w:rPr>
-          <w:rFonts w:ascii="Times New Roman" w:hAnsi="Times New Roman" w:cs="Times New Roman"/>
-          <w:sz w:val="24"/>
-          <w:szCs w:val="24"/>
-        </w:rPr>
-        <w:t>, sellel ajal saime fokusseerida teisele poolikule projektile või tegeleda mõne teise veel lahendamata ülesandega, mis ei sõltunud kliendi poolt esitatavast materjalist</w:t>
-      </w:r>
-      <w:r>
-        <w:rPr>
-          <w:rFonts w:ascii="Times New Roman" w:hAnsi="Times New Roman" w:cs="Times New Roman"/>
-          <w:sz w:val="24"/>
-          <w:szCs w:val="24"/>
-        </w:rPr>
-        <w:t>.</w:t>
-      </w:r>
     </w:p>
     <w:p>
       <w:pPr>
@@ -3019,25 +2928,33 @@
           <w:sz w:val="24"/>
           <w:szCs w:val="24"/>
         </w:rPr>
+        <w:t xml:space="preserve">Parnuhorisont.ee vajab veel sisu muudatusi, uusi fotosid, teenuste leht vajab UI (edaspidi lühend inglise k. </w:t>
+      </w:r>
+      <w:r>
+        <w:rPr>
+          <w:rFonts w:ascii="Times New Roman" w:hAnsi="Times New Roman" w:cs="Times New Roman"/>
+          <w:i/>
+          <w:sz w:val="24"/>
+          <w:szCs w:val="24"/>
+        </w:rPr>
+        <w:t>user-interface</w:t>
+      </w:r>
+      <w:r>
+        <w:rPr>
+          <w:rFonts w:ascii="Times New Roman" w:hAnsi="Times New Roman" w:cs="Times New Roman"/>
+          <w:sz w:val="24"/>
+          <w:szCs w:val="24"/>
+        </w:rPr>
+        <w:t xml:space="preserve"> ehk kasutajaliides) värskendust. Suurem osa muudatusi </w:t>
+      </w:r>
+      <w:r>
+        <w:rPr>
+          <w:rFonts w:ascii="Times New Roman" w:hAnsi="Times New Roman" w:cs="Times New Roman"/>
+          <w:sz w:val="24"/>
+          <w:szCs w:val="24"/>
+        </w:rPr>
         <w:lastRenderedPageBreak/>
-        <w:t xml:space="preserve">Parnuhorisont.ee vajab veel sisu muudatusi, uusi fotosid, teenuste leht vajab UI (edaspidi lühend inglise k. </w:t>
-      </w:r>
-      <w:r>
-        <w:rPr>
-          <w:rFonts w:ascii="Times New Roman" w:hAnsi="Times New Roman" w:cs="Times New Roman"/>
-          <w:i/>
-          <w:sz w:val="24"/>
-          <w:szCs w:val="24"/>
-        </w:rPr>
-        <w:t>user-interface</w:t>
-      </w:r>
-      <w:r>
-        <w:rPr>
-          <w:rFonts w:ascii="Times New Roman" w:hAnsi="Times New Roman" w:cs="Times New Roman"/>
-          <w:sz w:val="24"/>
-          <w:szCs w:val="24"/>
-        </w:rPr>
-        <w:t xml:space="preserve"> ehk kasutajaliides) värskendust. Suurem osa muudatusi vajavad kliendi enda sisendit ning klient on hetkel olnud hõivatud uute projektidega, mistõttu kliendi fookus on hetkel mujale suunatud.</w:t>
+        <w:t>vajavad kliendi enda sisendit ning klient on hetkel olnud hõivatud uute projektidega, mistõttu kliendi fookus on hetkel mujale suunatud.</w:t>
       </w:r>
     </w:p>
     <w:p>
@@ -3206,13 +3123,181 @@
         <w:rPr>
           <w:sz w:val="24"/>
         </w:rPr>
-        <w:t>suheldes. Kult</w:t>
+        <w:t>suheldes.</w:t>
+      </w:r>
+      <w:r>
+        <w:rPr>
+          <w:sz w:val="24"/>
+        </w:rPr>
+        <w:t xml:space="preserve"> Vaatamata sellele, et meeskonnas oli meid ainult kaks, arenes ka meeskonnatööoskus. Kuna pidevalt oli vaja leida sobivaid aegu koos töö te</w:t>
+      </w:r>
+      <w:r>
+        <w:rPr>
+          <w:sz w:val="24"/>
+        </w:rPr>
+        <w:t>gemieks või klientidega kohtumiseks, siis õppisime ka paremini aega planeerima</w:t>
+      </w:r>
+      <w:r>
+        <w:rPr>
+          <w:sz w:val="24"/>
+        </w:rPr>
+        <w:t xml:space="preserve"> ja kompromisse tegema</w:t>
+      </w:r>
+      <w:r>
+        <w:rPr>
+          <w:sz w:val="24"/>
+        </w:rPr>
+        <w:t>.</w:t>
+      </w:r>
+      <w:r>
+        <w:rPr>
+          <w:sz w:val="24"/>
+        </w:rPr>
+        <w:t xml:space="preserve"> Sellega seoses saime ka paremini aimu, kui palju me suudame reaalselt efektiivset tööd järjest teha ja mida me teha saame, et efektiivset töö aega pikendada.</w:t>
+      </w:r>
+      <w:bookmarkStart w:id="11" w:name="_GoBack"/>
+      <w:bookmarkEnd w:id="11"/>
+      <w:r>
+        <w:rPr>
+          <w:sz w:val="24"/>
+        </w:rPr>
+        <w:t xml:space="preserve"> Kult</w:t>
       </w:r>
       <w:r>
         <w:rPr>
           <w:sz w:val="24"/>
         </w:rPr>
         <w:t>iveerisime ka pidlistamisoskust, kuna oli vaja saada pilte veebilehe jaoks ning ainus viis neid saada oli ise need teha.</w:t>
+      </w:r>
+    </w:p>
+    <w:p>
+      <w:pPr>
+        <w:spacing w:line="360" w:lineRule="auto"/>
+        <w:jc w:val="both"/>
+        <w:rPr>
+          <w:sz w:val="24"/>
+        </w:rPr>
+      </w:pPr>
+      <w:r>
+        <w:rPr>
+          <w:sz w:val="24"/>
+        </w:rPr>
+        <w:t>Projektide käigus oli ka nii mõndagi, mis valesti läks. Kõige sagedamini esines probleeme kohandatud CSS või Javascripti tööle saamisega lehel. Proovisime erinevaid pluginaid, aga enamus neist ei töötanud. Kõige paremini töötas Themify teema kohanda funktsiooni alt võetud custom CSS</w:t>
+      </w:r>
+      <w:r>
+        <w:rPr>
+          <w:sz w:val="24"/>
+        </w:rPr>
+        <w:t xml:space="preserve"> funktsioon</w:t>
+      </w:r>
+      <w:r>
+        <w:rPr>
+          <w:sz w:val="24"/>
+        </w:rPr>
+        <w:t xml:space="preserve">. On plaanis ka </w:t>
+      </w:r>
+      <w:r>
+        <w:rPr>
+          <w:sz w:val="24"/>
+        </w:rPr>
+        <w:t>lahendusena kasutada Child theme, mis lubaks meil veel enam lehte kohandada. Aga kuna pole veel otsest vajadust olnud, siis me pole selle teostuseni veel jõudnud.</w:t>
+      </w:r>
+    </w:p>
+    <w:p>
+      <w:pPr>
+        <w:spacing w:line="360" w:lineRule="auto"/>
+        <w:jc w:val="both"/>
+        <w:rPr>
+          <w:sz w:val="24"/>
+        </w:rPr>
+      </w:pPr>
+      <w:r>
+        <w:rPr>
+          <w:sz w:val="24"/>
+        </w:rPr>
+        <w:t>Veel oli probleeme lehtede migratsiooniga. Kui meil lokaalselt arendatud leht valmib, siis on see vaja ka hiljem üles panna. Sellega kaasnes tihti erinevaid probleeme. Pidime korraga sees olema nii serveris, kui ka andmebaasides. Ükskord kustutasime kogemata vale lehe laivist maha, sest tegelesime korraga mitme projektiga ja oli avatud vale projekti serveri aken. Õnneks leidsid kõik probleemid alati lahenduse ja ei tekkinud piinlike hetki kliendi ees.</w:t>
+      </w:r>
+    </w:p>
+    <w:p>
+      <w:pPr>
+        <w:spacing w:line="360" w:lineRule="auto"/>
+        <w:jc w:val="both"/>
+        <w:rPr>
+          <w:sz w:val="24"/>
+        </w:rPr>
+      </w:pPr>
+      <w:r>
+        <w:rPr>
+          <w:sz w:val="24"/>
+        </w:rPr>
+        <w:t>Probleeme on tulnud ka Githubi kasutades. Mingi hetk</w:t>
+      </w:r>
+      <w:r>
+        <w:rPr>
+          <w:sz w:val="24"/>
+        </w:rPr>
+        <w:t xml:space="preserve"> projekt</w:t>
+      </w:r>
+      <w:r>
+        <w:rPr>
+          <w:sz w:val="24"/>
+        </w:rPr>
+        <w:t xml:space="preserve"> lihtsalt ei sünk</w:t>
+      </w:r>
+      <w:r>
+        <w:rPr>
+          <w:sz w:val="24"/>
+        </w:rPr>
+        <w:t>roniseeri Giti serveriga ära. Mõnikord</w:t>
+      </w:r>
+      <w:r>
+        <w:rPr>
+          <w:sz w:val="24"/>
+        </w:rPr>
+        <w:t xml:space="preserve"> on</w:t>
+      </w:r>
+      <w:r>
+        <w:rPr>
+          <w:sz w:val="24"/>
+        </w:rPr>
+        <w:t xml:space="preserve"> see</w:t>
+      </w:r>
+      <w:r>
+        <w:rPr>
+          <w:sz w:val="24"/>
+        </w:rPr>
+        <w:t xml:space="preserve"> viga tekkinud sellest, et oleme sünkroniseerimise konflikte </w:t>
+      </w:r>
+      <w:r>
+        <w:rPr>
+          <w:sz w:val="24"/>
+        </w:rPr>
+        <w:t xml:space="preserve">varasemalt </w:t>
+      </w:r>
+      <w:r>
+        <w:rPr>
+          <w:sz w:val="24"/>
+        </w:rPr>
+        <w:t>valesti lahendanud</w:t>
+      </w:r>
+      <w:r>
+        <w:rPr>
+          <w:sz w:val="24"/>
+        </w:rPr>
+        <w:t xml:space="preserve"> ja teisele osapoolele jäävad konfliktsed failid</w:t>
+      </w:r>
+      <w:r>
+        <w:rPr>
+          <w:sz w:val="24"/>
+        </w:rPr>
+        <w:t xml:space="preserve">. Kõige </w:t>
+      </w:r>
+      <w:r>
+        <w:rPr>
+          <w:sz w:val="24"/>
+        </w:rPr>
+        <w:lastRenderedPageBreak/>
+        <w:t>efektiivsem lahendus Giti probleemidele on olnud projekti lokaalsete failide kustutamine ja uuesti kloonimine.</w:t>
       </w:r>
     </w:p>
     <w:p>
@@ -3236,8 +3321,6 @@
         <w:lastRenderedPageBreak/>
         <w:t>Lisad</w:t>
       </w:r>
-      <w:bookmarkStart w:id="11" w:name="_GoBack"/>
-      <w:bookmarkEnd w:id="11"/>
     </w:p>
     <w:sectPr>
       <w:pgSz w:w="11906" w:h="16838"/>
@@ -4358,7 +4441,7 @@
 </file>
 
 <file path=customXml/itemProps1.xml><?xml version="1.0" encoding="utf-8"?>
-<ds:datastoreItem xmlns:ds="http://schemas.openxmlformats.org/officeDocument/2006/customXml" ds:itemID="{77D31B0C-3349-4E1B-8077-996D9C3394A7}">
+<ds:datastoreItem xmlns:ds="http://schemas.openxmlformats.org/officeDocument/2006/customXml" ds:itemID="{00BBA6EE-73EC-43EE-A178-F3BBE0C61F68}">
   <ds:schemaRefs>
     <ds:schemaRef ds:uri="http://schemas.openxmlformats.org/officeDocument/2006/bibliography"/>
   </ds:schemaRefs>

</xml_diff>

<commit_message>
Kirjavead + kursiivid +ümbersõnastatud päevik
</commit_message>
<xml_diff>
--- a/Praktikaaruanne TA1_compared170617.docx
+++ b/Praktikaaruanne TA1_compared170617.docx
@@ -305,7 +305,11 @@
     <w:sdt>
       <w:sdtPr>
         <w:rPr>
-          <w:rFonts w:eastAsiaTheme="minorHAnsi"/>
+          <w:rFonts w:asciiTheme="minorHAnsi" w:eastAsiaTheme="minorHAnsi" w:hAnsiTheme="minorHAnsi" w:cstheme="minorBidi"/>
+          <w:b w:val="0"/>
+          <w:bCs w:val="0"/>
+          <w:sz w:val="24"/>
+          <w:szCs w:val="22"/>
         </w:rPr>
         <w:id w:val="613254327"/>
         <w:docPartObj>
@@ -315,12 +319,7 @@
       </w:sdtPr>
       <w:sdtEndPr>
         <w:rPr>
-          <w:rFonts w:asciiTheme="minorHAnsi" w:hAnsiTheme="minorHAnsi" w:cstheme="minorBidi"/>
-          <w:b w:val="0"/>
-          <w:bCs w:val="0"/>
           <w:noProof/>
-          <w:sz w:val="24"/>
-          <w:szCs w:val="22"/>
         </w:rPr>
       </w:sdtEndPr>
       <w:sdtContent>
@@ -1150,7 +1149,21 @@
           <w:rFonts w:ascii="Times New Roman" w:hAnsi="Times New Roman" w:cs="Times New Roman"/>
           <w:szCs w:val="24"/>
         </w:rPr>
-        <w:t xml:space="preserve">Kuna vajasime lisaks organisatoorsele toele ka arendustegevuses mentorlust, siis selles oli meile pidevalt abiks Jorma Rebane, kes töötab vanemtarkvara arendajana virtuaalreaalsuse tarkvara ja riistvara startup ettevõttes Wolfprint 3D OÜ, olles varasemalt töötanud möödunud aastal veel vanemtarkvara arendajana ettevõttes Mooncascade OÜ, mis on üks juhtivamaid Eesti tarkvara arendusettevõtteid. </w:t>
+        <w:t>Kuna vajasime lisaks organisatoorsele toele ka arendustegevuses mentorlust, siis selles oli meile pidevalt abiks Jorma Rebane, kes töötab vanemtarkvara arendajana virtuaalreaalsuse tarkvara ja riistvara startup ettevõttes Wolfprint 3D OÜ, olles varasemalt töötanud möö</w:t>
+      </w:r>
+      <w:r>
+        <w:rPr>
+          <w:rFonts w:ascii="Times New Roman" w:hAnsi="Times New Roman" w:cs="Times New Roman"/>
+          <w:szCs w:val="24"/>
+        </w:rPr>
+        <w:t>dunud aastal veel vanem tarkvara</w:t>
+      </w:r>
+      <w:r>
+        <w:rPr>
+          <w:rFonts w:ascii="Times New Roman" w:hAnsi="Times New Roman" w:cs="Times New Roman"/>
+          <w:szCs w:val="24"/>
+        </w:rPr>
+        <w:t xml:space="preserve">arendajana ettevõttes Mooncascade OÜ, mis on üks juhtivamaid Eesti tarkvara arendusettevõtteid. </w:t>
       </w:r>
     </w:p>
     <w:p>
@@ -2024,7 +2037,16 @@
         <w:t>a</w:t>
       </w:r>
       <w:r>
-        <w:t xml:space="preserve">traktiivsem. Selleks otsime läbi kõik „stock photo“ lehed ja tõmbame alla kõik, mis võiksid sobida. Õigete piltide saamiseks oleme käinud ka kliendi juures pildistamas. See suurendab meie valikuid veebilehe kujundamises palju. Lisaks peab </w:t>
+        <w:t>traktiivsem. Selleks otsime läbi kõik „</w:t>
+      </w:r>
+      <w:r>
+        <w:rPr>
+          <w:i/>
+        </w:rPr>
+        <w:t>stock photo</w:t>
+      </w:r>
+      <w:r>
+        <w:t xml:space="preserve">“ lehed ja tõmbame alla kõik, mis võiksid sobida. Õigete piltide saamiseks oleme käinud ka kliendi juures pildistamas. See suurendab meie valikuid veebilehe kujundamises palju. Lisaks peab </w:t>
       </w:r>
       <w:r>
         <w:t>kasutama ka Photoshopi</w:t>
@@ -2147,8 +2169,6 @@
         </w:rPr>
       </w:pPr>
       <w:bookmarkStart w:id="8" w:name="_Toc485537402"/>
-      <w:bookmarkStart w:id="9" w:name="_GoBack"/>
-      <w:bookmarkEnd w:id="9"/>
       <w:r>
         <w:rPr>
           <w:color w:val="auto"/>
@@ -2490,134 +2510,187 @@
       <w:pPr>
         <w:pStyle w:val="Heading1"/>
       </w:pPr>
-      <w:bookmarkStart w:id="10" w:name="_Toc485537403"/>
+      <w:bookmarkStart w:id="9" w:name="_Toc485537403"/>
       <w:r>
         <w:lastRenderedPageBreak/>
         <w:t>Kokkuvõte</w:t>
       </w:r>
+      <w:bookmarkEnd w:id="9"/>
+    </w:p>
+    <w:p/>
+    <w:p>
+      <w:r>
+        <w:t>Praktika oli väga</w:t>
+      </w:r>
+      <w:r>
+        <w:t xml:space="preserve"> õpetlik. Saime arendada palju olemasolevaid oskusi ja õppisime juurde nii mõndagi uut. Töö käigus kinni</w:t>
+      </w:r>
+      <w:r>
+        <w:t>s</w:t>
+      </w:r>
+      <w:r>
+        <w:t>tasime ka koolis õpitut.</w:t>
+      </w:r>
+      <w:r>
+        <w:t xml:space="preserve"> Selleks, et me saaks tööd teha, pidime </w:t>
+      </w:r>
+      <w:r>
+        <w:t xml:space="preserve"> </w:t>
+      </w:r>
+      <w:r>
+        <w:t>õppima kasutama X</w:t>
+      </w:r>
+      <w:r>
+        <w:t>AMPP</w:t>
+      </w:r>
+      <w:r>
+        <w:t xml:space="preserve"> programmi ja koolis õpitud Githubi teadmisi arendama.</w:t>
+      </w:r>
+      <w:r>
+        <w:t>Veebilehti arendades õppisime laiemalt tundma wordpressi ja tema erinevaid teemasid. Lähemalt tutvusime Avada ja Tehmify teemadega. Lisaks kinnistasime oma CSS ja HTML oskusi veebilehtede kohandamisel. Tihti oli vaja kirjutada oma CSS või HTML koodi, et saavutada tulemus</w:t>
+      </w:r>
+      <w:r>
+        <w:t>, mis vastaks kliendi nõuetele. Selleks oli vaja ka pilditöötlemise oskust. Selleks kasutasime</w:t>
+      </w:r>
+      <w:r>
+        <w:t xml:space="preserve"> Adobe</w:t>
+      </w:r>
+      <w:r>
+        <w:t xml:space="preserve"> Photoshop programmi.</w:t>
+      </w:r>
+    </w:p>
+    <w:p>
+      <w:r>
+        <w:t xml:space="preserve">Lisaks IT võimekusele arendasime ka muid oskusi. Näiteks </w:t>
+      </w:r>
+      <w:r>
+        <w:t>kommunikatsiooni</w:t>
+      </w:r>
+      <w:r>
+        <w:t xml:space="preserve"> ja müügioskusi klientidega </w:t>
+      </w:r>
+      <w:r>
+        <w:t>suheldes.</w:t>
+      </w:r>
+      <w:r>
+        <w:t xml:space="preserve"> Vaatamata sellele, et meeskonnas oli meid ainult kaks, arenes ka meeskonnatööoskus. Kuna pidevalt oli vaja leida sobivaid aegu koos töö te</w:t>
+      </w:r>
+      <w:r>
+        <w:t>gemi</w:t>
+      </w:r>
+      <w:r>
+        <w:t>s</w:t>
+      </w:r>
+      <w:r>
+        <w:t>eks või klientidega kohtumiseks, siis õppisime ka paremini aega planeerima</w:t>
+      </w:r>
+      <w:r>
+        <w:t xml:space="preserve"> ja kompromisse tegema</w:t>
+      </w:r>
+      <w:r>
+        <w:t>.</w:t>
+      </w:r>
+      <w:r>
+        <w:t xml:space="preserve"> Sellega seoses saime ka paremini aimu, kui palju me suudame reaalselt </w:t>
+      </w:r>
+      <w:r>
+        <w:t>tõhusat</w:t>
+      </w:r>
+      <w:r>
+        <w:t xml:space="preserve"> tööd järjest teha ja mida me teha saame, et efektiivset töö aega pikendada.</w:t>
+      </w:r>
+      <w:r>
+        <w:t xml:space="preserve"> Kult</w:t>
+      </w:r>
+      <w:r>
+        <w:t>iveerisime ka pidlistamisoskust, kuna oli vaja saada pilte veebilehe jaoks ning ainus viis neid saada oli ise need teha.</w:t>
+      </w:r>
+    </w:p>
+    <w:p>
+      <w:r>
+        <w:t>Projektide käigus oli ka nii mõndagi, mis valesti läks. Kõige sagedamini esines probleeme kohandatud CSS või Javascripti tööle saamisega lehel. Proovisime erinevaid pluginaid, aga enamus neist ei töötanud. Kõige paremini töötas Themify teema kohanda funktsiooni alt võetud custom CSS</w:t>
+      </w:r>
+      <w:r>
+        <w:t xml:space="preserve"> funktsioon</w:t>
+      </w:r>
+      <w:r>
+        <w:t xml:space="preserve">. On plaanis ka </w:t>
+      </w:r>
+      <w:r>
+        <w:t xml:space="preserve">lahendusena kasutada </w:t>
+      </w:r>
+      <w:r>
+        <w:rPr>
+          <w:i/>
+        </w:rPr>
+        <w:t>c</w:t>
+      </w:r>
+      <w:r>
+        <w:rPr>
+          <w:i/>
+        </w:rPr>
+        <w:t>hild theme</w:t>
+      </w:r>
+      <w:r>
+        <w:t>, mis lubaks meil veel enam lehte kohandada. Aga kuna pole veel otsest vajadust olnud, siis me pole selle teostuseni veel jõudnud.</w:t>
+      </w:r>
+    </w:p>
+    <w:p>
+      <w:r>
+        <w:t>Veel oli probleeme lehtede migratsiooniga. Kui meil lokaalselt arendatud leht valmib, siis on see vaja ka hiljem üles panna. Sellega kaasnes tihti erinevai</w:t>
+      </w:r>
+      <w:r>
+        <w:t>d probleeme. Pidime korraga sisselogitud olema nii serveris</w:t>
+      </w:r>
+      <w:r>
+        <w:t xml:space="preserve"> kui ka andmebaasides. Ükskord kustutasime kogemata vale leh</w:t>
+      </w:r>
+      <w:r>
+        <w:t xml:space="preserve">e </w:t>
+      </w:r>
+      <w:r>
+        <w:rPr>
+          <w:i/>
+        </w:rPr>
+        <w:t>live</w:t>
+      </w:r>
+      <w:r>
+        <w:t>-ist</w:t>
+      </w:r>
+      <w:r>
+        <w:t xml:space="preserve"> maha, sest tegelesime korraga mitme projektiga ja oli avatud </w:t>
+      </w:r>
+      <w:r>
+        <w:lastRenderedPageBreak/>
+        <w:t>vale projekti serveri aken. Õnneks leidsid kõik probleemid alati lahenduse ja ei tekkinud piinlike hetki kliendi ees.</w:t>
+      </w:r>
+    </w:p>
+    <w:p>
+      <w:r>
+        <w:t>Probleeme on tulnud ka Githubi kasutades. Mingi hetk</w:t>
+      </w:r>
+      <w:r>
+        <w:t xml:space="preserve"> projekt</w:t>
+      </w:r>
+      <w:r>
+        <w:t xml:space="preserve"> lihtsalt ei sünk</w:t>
+      </w:r>
+      <w:r>
+        <w:t>roniseeri Giti serveriga ära. Mõnikord</w:t>
+      </w:r>
+      <w:r>
+        <w:t xml:space="preserve"> on</w:t>
+      </w:r>
+      <w:r>
+        <w:t xml:space="preserve"> see</w:t>
+      </w:r>
+      <w:r>
+        <w:t xml:space="preserve"> viga tekkinud sellest, et oleme sünkroni</w:t>
+      </w:r>
+      <w:bookmarkStart w:id="10" w:name="_GoBack"/>
       <w:bookmarkEnd w:id="10"/>
-    </w:p>
-    <w:p/>
-    <w:p>
-      <w:r>
-        <w:t>Praktika oli väga</w:t>
-      </w:r>
-      <w:r>
-        <w:t xml:space="preserve"> õpetlik. Saime arendada palju olemasolevaid oskusi ja õppisime juurde nii mõndagi uut. Töö käigus kinni</w:t>
-      </w:r>
-      <w:r>
-        <w:t>s</w:t>
-      </w:r>
-      <w:r>
-        <w:t>tasime ka koolis õpitut.</w:t>
-      </w:r>
-      <w:r>
-        <w:t xml:space="preserve"> Selleks, et me saaks tööd teha, pidime </w:t>
-      </w:r>
-      <w:r>
-        <w:t xml:space="preserve"> </w:t>
-      </w:r>
-      <w:r>
-        <w:t>õppima kasutama X</w:t>
-      </w:r>
-      <w:r>
-        <w:t>AMPP</w:t>
-      </w:r>
-      <w:r>
-        <w:t xml:space="preserve"> programmi ja koolis õpitud Githubi teadmisi arendama.</w:t>
-      </w:r>
-      <w:r>
-        <w:t>Veebilehti arendades õppisime laiemalt tundma wordpressi ja tema erinevaid teemasid. Lähemalt tutvusime Avada ja Tehmify teemadega. Lisaks kinnistasime oma CSS ja HTML oskusi veebilehtede kohandamisel. Tihti oli vaja kirjutada oma CSS või HTML koodi, et saavutada tulemus</w:t>
-      </w:r>
-      <w:r>
-        <w:t>, mis vastaks kliendi nõuetele. Selleks oli vaja ka pilditöötlemise oskust. Selleks kasutasime</w:t>
-      </w:r>
-      <w:r>
-        <w:t xml:space="preserve"> Adobe</w:t>
-      </w:r>
-      <w:r>
-        <w:t xml:space="preserve"> Photoshop programmi.</w:t>
-      </w:r>
-    </w:p>
-    <w:p>
-      <w:r>
-        <w:t xml:space="preserve">Lisaks IT võimekusele arendasime ka muid oskusi. Näiteks </w:t>
-      </w:r>
-      <w:r>
-        <w:t>kommunikatsiooni</w:t>
-      </w:r>
-      <w:r>
-        <w:t xml:space="preserve"> ja müügioskusi klientidega </w:t>
-      </w:r>
-      <w:r>
-        <w:t>suheldes.</w:t>
-      </w:r>
-      <w:r>
-        <w:t xml:space="preserve"> Vaatamata sellele, et meeskonnas oli meid ainult kaks, arenes ka meeskonnatööoskus. Kuna pidevalt oli vaja leida sobivaid aegu koos töö te</w:t>
-      </w:r>
-      <w:r>
-        <w:t>gemieks või klientidega kohtumiseks, siis õppisime ka paremini aega planeerima</w:t>
-      </w:r>
-      <w:r>
-        <w:t xml:space="preserve"> ja kompromisse tegema</w:t>
-      </w:r>
-      <w:r>
-        <w:t>.</w:t>
-      </w:r>
-      <w:r>
-        <w:t xml:space="preserve"> Sellega seoses saime ka paremini aimu, kui palju me suudame reaalselt efektiivset tööd järjest teha ja mida me teha saame, et efektiivset töö aega pikendada.</w:t>
-      </w:r>
-      <w:r>
-        <w:t xml:space="preserve"> Kult</w:t>
-      </w:r>
-      <w:r>
-        <w:t>iveerisime ka pidlistamisoskust, kuna oli vaja saada pilte veebilehe jaoks ning ainus viis neid saada oli ise need teha.</w:t>
-      </w:r>
-    </w:p>
-    <w:p>
-      <w:r>
-        <w:t>Projektide käigus oli ka nii mõndagi, mis valesti läks. Kõige sagedamini esines probleeme kohandatud CSS või Javascripti tööle saamisega lehel. Proovisime erinevaid pluginaid, aga enamus neist ei töötanud. Kõige paremini töötas Themify teema kohanda funktsiooni alt võetud custom CSS</w:t>
-      </w:r>
-      <w:r>
-        <w:t xml:space="preserve"> funktsioon</w:t>
-      </w:r>
-      <w:r>
-        <w:t xml:space="preserve">. On plaanis ka </w:t>
-      </w:r>
-      <w:r>
-        <w:t>lahendusena kasutada Child theme, mis lubaks meil veel enam lehte kohandada. Aga kuna pole veel otsest vajadust olnud, siis me pole selle teostuseni veel jõudnud.</w:t>
-      </w:r>
-    </w:p>
-    <w:p>
-      <w:r>
-        <w:t xml:space="preserve">Veel oli probleeme lehtede migratsiooniga. Kui meil lokaalselt arendatud leht valmib, siis on see vaja ka hiljem üles panna. Sellega kaasnes tihti erinevaid probleeme. Pidime korraga sees olema nii serveris, kui ka andmebaasides. Ükskord kustutasime kogemata vale lehe laivist maha, sest tegelesime korraga mitme projektiga ja oli avatud vale </w:t>
-      </w:r>
-      <w:r>
-        <w:lastRenderedPageBreak/>
-        <w:t>projekti serveri aken. Õnneks leidsid kõik probleemid alati lahenduse ja ei tekkinud piinlike hetki kliendi ees.</w:t>
-      </w:r>
-    </w:p>
-    <w:p>
-      <w:r>
-        <w:t>Probleeme on tulnud ka Githubi kasutades. Mingi hetk</w:t>
-      </w:r>
-      <w:r>
-        <w:t xml:space="preserve"> projekt</w:t>
-      </w:r>
-      <w:r>
-        <w:t xml:space="preserve"> lihtsalt ei sünk</w:t>
-      </w:r>
-      <w:r>
-        <w:t>roniseeri Giti serveriga ära. Mõnikord</w:t>
-      </w:r>
-      <w:r>
-        <w:t xml:space="preserve"> on</w:t>
-      </w:r>
-      <w:r>
-        <w:t xml:space="preserve"> see</w:t>
-      </w:r>
-      <w:r>
-        <w:t xml:space="preserve"> viga tekkinud sellest, et oleme sünkroniseerimise konflikte </w:t>
+      <w:r>
+        <w:t xml:space="preserve">seerimise konflikte </w:t>
       </w:r>
       <w:r>
         <w:t xml:space="preserve">varasemalt </w:t>
@@ -2719,7 +2792,7 @@
           <w:rPr>
             <w:noProof/>
           </w:rPr>
-          <w:t>7</w:t>
+          <w:t>10</w:t>
         </w:r>
         <w:r>
           <w:rPr>
@@ -4377,7 +4450,7 @@
 </file>
 
 <file path=customXml/itemProps1.xml><?xml version="1.0" encoding="utf-8"?>
-<ds:datastoreItem xmlns:ds="http://schemas.openxmlformats.org/officeDocument/2006/customXml" ds:itemID="{97FAA7CD-888C-4BD2-A05B-B46688731018}">
+<ds:datastoreItem xmlns:ds="http://schemas.openxmlformats.org/officeDocument/2006/customXml" ds:itemID="{96F4566A-B010-4A23-81F6-572195F7C9C9}">
   <ds:schemaRefs>
     <ds:schemaRef ds:uri="http://schemas.openxmlformats.org/officeDocument/2006/bibliography"/>
   </ds:schemaRefs>

</xml_diff>

<commit_message>
Firma alustamisest ja Jorma abist
</commit_message>
<xml_diff>
--- a/Praktikaaruanne TA1_compared170617.docx
+++ b/Praktikaaruanne TA1_compared170617.docx
@@ -2496,6 +2496,98 @@
           <w:rFonts w:ascii="Times New Roman" w:hAnsi="Times New Roman" w:cs="Times New Roman"/>
           <w:szCs w:val="24"/>
         </w:rPr>
+        <w:t xml:space="preserve">Praktika </w:t>
+      </w:r>
+      <w:r>
+        <w:rPr>
+          <w:rFonts w:ascii="Times New Roman" w:hAnsi="Times New Roman" w:cs="Times New Roman"/>
+          <w:szCs w:val="24"/>
+        </w:rPr>
+        <w:t>teises pooles</w:t>
+      </w:r>
+      <w:r>
+        <w:rPr>
+          <w:rFonts w:ascii="Times New Roman" w:hAnsi="Times New Roman" w:cs="Times New Roman"/>
+          <w:szCs w:val="24"/>
+        </w:rPr>
+        <w:t xml:space="preserve"> asutasime oma ettevõtte Kosk</w:t>
+      </w:r>
+      <w:r>
+        <w:rPr>
+          <w:rFonts w:ascii="Times New Roman" w:hAnsi="Times New Roman" w:cs="Times New Roman"/>
+          <w:szCs w:val="24"/>
+        </w:rPr>
+        <w:t xml:space="preserve"> </w:t>
+      </w:r>
+      <w:r>
+        <w:rPr>
+          <w:rFonts w:ascii="Times New Roman" w:hAnsi="Times New Roman" w:cs="Times New Roman"/>
+          <w:szCs w:val="24"/>
+        </w:rPr>
+        <w:t>Disain OÜ</w:t>
+      </w:r>
+      <w:r>
+        <w:rPr>
+          <w:rFonts w:ascii="Times New Roman" w:hAnsi="Times New Roman" w:cs="Times New Roman"/>
+          <w:szCs w:val="24"/>
+        </w:rPr>
+        <w:t>,</w:t>
+      </w:r>
+      <w:r>
+        <w:rPr>
+          <w:rFonts w:ascii="Times New Roman" w:hAnsi="Times New Roman" w:cs="Times New Roman"/>
+          <w:szCs w:val="24"/>
+        </w:rPr>
+        <w:t xml:space="preserve"> se</w:t>
+      </w:r>
+      <w:r>
+        <w:rPr>
+          <w:rFonts w:ascii="Times New Roman" w:hAnsi="Times New Roman" w:cs="Times New Roman"/>
+          <w:szCs w:val="24"/>
+        </w:rPr>
+        <w:t>st</w:t>
+      </w:r>
+      <w:r>
+        <w:rPr>
+          <w:rFonts w:ascii="Times New Roman" w:hAnsi="Times New Roman" w:cs="Times New Roman"/>
+          <w:szCs w:val="24"/>
+        </w:rPr>
+        <w:t xml:space="preserve"> meile meeldib see töö, mida me seni teinud oleme ja tahame </w:t>
+      </w:r>
+      <w:r>
+        <w:rPr>
+          <w:rFonts w:ascii="Times New Roman" w:hAnsi="Times New Roman" w:cs="Times New Roman"/>
+          <w:szCs w:val="24"/>
+        </w:rPr>
+        <w:t xml:space="preserve">enda tegevust </w:t>
+      </w:r>
+      <w:r>
+        <w:rPr>
+          <w:rFonts w:ascii="Times New Roman" w:hAnsi="Times New Roman" w:cs="Times New Roman"/>
+          <w:szCs w:val="24"/>
+        </w:rPr>
+        <w:t>edasi arendada. Lisaks soovitas seda teha Happy Grahpics OÜ, kuna nii saame hakata oma vara koguma, tuleb kogemusi juurde ja saame oma raamatupidamist teha. Veel maandab see riske – nii ei teki</w:t>
+      </w:r>
+      <w:r>
+        <w:rPr>
+          <w:rFonts w:ascii="Times New Roman" w:hAnsi="Times New Roman" w:cs="Times New Roman"/>
+          <w:szCs w:val="24"/>
+        </w:rPr>
+        <w:t>ta Happy Graphics OÜ-le lisakoormust, kui peaks tekkima olukord, kus me ei suuda finantsiliselt toime tulla.</w:t>
+      </w:r>
+    </w:p>
+    <w:p>
+      <w:pPr>
+        <w:rPr>
+          <w:rFonts w:ascii="Times New Roman" w:hAnsi="Times New Roman" w:cs="Times New Roman"/>
+          <w:szCs w:val="24"/>
+        </w:rPr>
+      </w:pPr>
+      <w:r>
+        <w:rPr>
+          <w:rFonts w:ascii="Times New Roman" w:hAnsi="Times New Roman" w:cs="Times New Roman"/>
+          <w:szCs w:val="24"/>
+        </w:rPr>
         <w:t xml:space="preserve"> </w:t>
       </w:r>
       <w:r>
@@ -2643,7 +2735,74 @@
         <w:t>d probleeme. Pidime korraga sisselogitud olema nii serveris</w:t>
       </w:r>
       <w:r>
-        <w:t xml:space="preserve"> kui ka andmebaasides. Ükskord kustutasime kogemata vale leh</w:t>
+        <w:t xml:space="preserve"> kui ka andmebaasides.</w:t>
+      </w:r>
+      <w:r>
+        <w:t xml:space="preserve"> Siin aitas probleeme ära hoida meie mentor Jorma Rebane, kes </w:t>
+      </w:r>
+      <w:r>
+        <w:t>andis nõu</w:t>
+      </w:r>
+      <w:r>
+        <w:t xml:space="preserve"> githubi pu</w:t>
+      </w:r>
+      <w:r>
+        <w:t>hul mysql andmebaasid exportida</w:t>
+      </w:r>
+      <w:r>
+        <w:t>, et vältida vigu ja et andmed kanduks üle ühtlaselt</w:t>
+      </w:r>
+      <w:r>
+        <w:t xml:space="preserve">. </w:t>
+      </w:r>
+      <w:r>
+        <w:t>Lisaks soovitas</w:t>
+      </w:r>
+      <w:r>
+        <w:t xml:space="preserve"> </w:t>
+      </w:r>
+      <w:r>
+        <w:lastRenderedPageBreak/>
+        <w:t>migratsiooni jaoks kas kasutada mõnda täislahendust või rida rea haaval mysql kõik kirjed üle kontrollida (fikseeritud lingid ja lokaa</w:t>
+      </w:r>
+      <w:r>
+        <w:t>ln</w:t>
+      </w:r>
+      <w:r>
+        <w:t xml:space="preserve">e konfiguratsiooni ära muuta) </w:t>
+      </w:r>
+      <w:r>
+        <w:t>proovisime mõlemat ja tulim</w:t>
+      </w:r>
+      <w:r>
+        <w:t>e järeldusele, et duplicator plugin wordpressile</w:t>
+      </w:r>
+      <w:r>
+        <w:t xml:space="preserve"> on parim</w:t>
+      </w:r>
+      <w:r>
+        <w:t xml:space="preserve"> lahendus migratsiooniks.</w:t>
+      </w:r>
+      <w:r>
+        <w:t xml:space="preserve"> Veel andis ta nõu, kuidas automatiseerida </w:t>
+      </w:r>
+      <w:r>
+        <w:t>andmebaaside migratsiooni</w:t>
+      </w:r>
+      <w:r>
+        <w:t xml:space="preserve"> protsess</w:t>
+      </w:r>
+      <w:r>
+        <w:t>i</w:t>
+      </w:r>
+      <w:r>
+        <w:t xml:space="preserve"> kasutades Püütonit. Vaatamata </w:t>
+      </w:r>
+      <w:r>
+        <w:t>heale nõule tuli ette olukord, kus</w:t>
+      </w:r>
+      <w:r>
+        <w:t xml:space="preserve"> kustutasime kogemata vale leh</w:t>
       </w:r>
       <w:r>
         <w:t xml:space="preserve">e </w:t>
@@ -2658,11 +2817,7 @@
         <w:t>-ist</w:t>
       </w:r>
       <w:r>
-        <w:t xml:space="preserve"> maha, sest tegelesime korraga mitme projektiga ja oli avatud </w:t>
-      </w:r>
-      <w:r>
-        <w:lastRenderedPageBreak/>
-        <w:t>vale projekti serveri aken. Õnneks leidsid kõik probleemid alati lahenduse ja ei tekkinud piinlike hetki kliendi ees.</w:t>
+        <w:t xml:space="preserve"> maha, sest tegelesime korraga mitme projektiga ja oli avatud vale projekti serveri aken. Õnneks leidsid kõik probleemid alati lahenduse ja ei tekkinud piinlike hetki kliendi ees.</w:t>
       </w:r>
     </w:p>
     <w:p>
@@ -2685,30 +2840,27 @@
         <w:t xml:space="preserve"> see</w:t>
       </w:r>
       <w:r>
-        <w:t xml:space="preserve"> viga tekkinud sellest, et oleme sünkroni</w:t>
+        <w:t xml:space="preserve"> viga tekkinud sellest, et oleme sünkroniseerimise konflikte </w:t>
+      </w:r>
+      <w:r>
+        <w:t xml:space="preserve">varasemalt </w:t>
+      </w:r>
+      <w:r>
+        <w:t>valesti lahendanud</w:t>
+      </w:r>
+      <w:r>
+        <w:t xml:space="preserve"> ja teisele osapoolele jäävad konfliktsed failid</w:t>
+      </w:r>
+      <w:r>
+        <w:t>. Kõige efektiivsem lahendus Giti probleemidele on olnud projekti lokaalsete failide kustutamine ja uuesti kloonimine.</w:t>
+      </w:r>
+    </w:p>
+    <w:p>
+      <w:r>
+        <w:br w:type="page"/>
       </w:r>
       <w:bookmarkStart w:id="10" w:name="_GoBack"/>
       <w:bookmarkEnd w:id="10"/>
-      <w:r>
-        <w:t xml:space="preserve">seerimise konflikte </w:t>
-      </w:r>
-      <w:r>
-        <w:t xml:space="preserve">varasemalt </w:t>
-      </w:r>
-      <w:r>
-        <w:t>valesti lahendanud</w:t>
-      </w:r>
-      <w:r>
-        <w:t xml:space="preserve"> ja teisele osapoolele jäävad konfliktsed failid</w:t>
-      </w:r>
-      <w:r>
-        <w:t>. Kõige efektiivsem lahendus Giti probleemidele on olnud projekti lokaalsete failide kustutamine ja uuesti kloonimine.</w:t>
-      </w:r>
-    </w:p>
-    <w:p>
-      <w:r>
-        <w:br w:type="page"/>
-      </w:r>
     </w:p>
     <w:p>
       <w:pPr>
@@ -4450,7 +4602,7 @@
 </file>
 
 <file path=customXml/itemProps1.xml><?xml version="1.0" encoding="utf-8"?>
-<ds:datastoreItem xmlns:ds="http://schemas.openxmlformats.org/officeDocument/2006/customXml" ds:itemID="{96F4566A-B010-4A23-81F6-572195F7C9C9}">
+<ds:datastoreItem xmlns:ds="http://schemas.openxmlformats.org/officeDocument/2006/customXml" ds:itemID="{27FC44AA-E11E-4786-9350-F9A2BD7B1C3D}">
   <ds:schemaRefs>
     <ds:schemaRef ds:uri="http://schemas.openxmlformats.org/officeDocument/2006/bibliography"/>
   </ds:schemaRefs>

</xml_diff>